<commit_message>
Chinh sua PHPWord, thêm đánh dấu tag script
</commit_message>
<xml_diff>
--- a/public/ketqua.docx
+++ b/public/ketqua.docx
@@ -757,7 +757,7 @@
           <w:rFonts w:cs="Times New Roman"/>
           <w:szCs w:val="28"/>
         </w:rPr>
-        <w:t xml:space="preserve"> 14</w:t>
+        <w:t xml:space="preserve"> 15</w:t>
       </w:r>
       <w:r>
         <w:rPr>
@@ -778,7 +778,7 @@
           <w:rFonts w:cs="Times New Roman"/>
           <w:szCs w:val="28"/>
         </w:rPr>
-        <w:t>43</w:t>
+        <w:t>08</w:t>
       </w:r>
       <w:r>
         <w:rPr>
@@ -807,7 +807,7 @@
           <w:rFonts w:cs="Times New Roman"/>
           <w:szCs w:val="28"/>
         </w:rPr>
-        <w:t>16</w:t>
+        <w:t>19</w:t>
       </w:r>
       <w:r>
         <w:rPr>
@@ -913,7 +913,7 @@
           <w:rFonts w:cs="Times New Roman"/>
           <w:szCs w:val="28"/>
         </w:rPr>
-        <w:t>59/QĐ-CSĐT</w:t>
+        <w:t>185/QĐ-CQĐT</w:t>
       </w:r>
       <w:r>
         <w:rPr>
@@ -939,7 +939,7 @@
         <w:rPr>
           <w:szCs w:val="28"/>
         </w:rPr>
-        <w:t>15/05/2023 </w:t>
+        <w:t>18/05/2023 </w:t>
       </w:r>
       <w:r>
         <w:rPr>
@@ -959,7 +959,7 @@
           <w:szCs w:val="28"/>
           <w:lang w:val="en-US"/>
         </w:rPr>
-        <w:t>Cơ quan Cảnh sát điều tra Công an huyện Quảng Hòa</w:t>
+        <w:t>Cơ quan Cảnh sát điều tra Công an thành phố Cao Bằng</w:t>
       </w:r>
       <w:r>
         <w:rPr>
@@ -1038,7 +1038,7 @@
           <w:szCs w:val="28"/>
           <w:lang w:val="en-US"/>
         </w:rPr>
-        <w:t>Vi Mạnh Hiển</w:t>
+        <w:t>Hà Thế Duy</w:t>
       </w:r>
       <w:r>
         <w:rPr>
@@ -1080,7 +1080,7 @@
           <w:szCs w:val="28"/>
           <w:lang w:val="en-US"/>
         </w:rPr>
-        <w:t>Cơ quan Cảnh sát điều tra Công an huyện Quảng Hòa</w:t>
+        <w:t>Cơ quan Cảnh sát điều tra Công an thành phố Cao Bằng</w:t>
       </w:r>
       <w:r>
         <w:rPr>
@@ -1226,21 +1226,7 @@
       <w:pPr/>
       <w:r>
         <w:rPr/>
-        <w:t xml:space="preserve">- 01 (một) điện thoại di động màn hình cảm ứng, điện thoại đã qua sử dụng, nắp lưng màu xanh có ghi chữ VIVO, số IMEI1: 864874059605678, số IMEI2: 864874059605660. </w:t>
-      </w:r>
-    </w:p>
-    <w:p>
-      <w:pPr/>
-      <w:r>
-        <w:rPr/>
-        <w:t xml:space="preserve">- 01 (một) điện thoại di động màn hình cảm ứng, điện thoại đã qua sử dụng, nắp lưng màu đen có ghi chữ OPPO, số IMEI1: 866411043542911, số IMEI2: 866411043542903. </w:t>
-      </w:r>
-    </w:p>
-    <w:p>
-      <w:pPr/>
-      <w:r>
-        <w:rPr/>
-        <w:t xml:space="preserve">- 01 (một) điện thoại di động màn hình cảm ứng, điện thoại đã qua sử dụng, nắp lưng màu xanh có ghi chữ OPPO, số IMEI1: 865822056809370, số IMEI2: 865822056809362.</w:t>
+        <w:t xml:space="preserve">- 01 đoạn video có tên “ch0_20230416101915_013.mp4”, mã MD5: 8bc02026d02c347db852c64d425468d2 được lưu trữ trong thẻ nhớ có chữ Pioneer 32GB, niêm phong trong 01 bì thư ghi "Thẻ nhớ camera hành trình xe ô tô BKS: 000.46</w:t>
       </w:r>
     </w:p>
     <w:p>
@@ -1276,7 +1262,7 @@
           <w:rFonts w:cs="Times New Roman"/>
           <w:szCs w:val="28"/>
         </w:rPr>
-        <w:t>14</w:t>
+        <w:t>15</w:t>
       </w:r>
       <w:r>
         <w:rPr>
@@ -1307,7 +1293,7 @@
           <w:szCs w:val="28"/>
           <w:lang w:val="en-US"/>
         </w:rPr>
-        <w:t>58</w:t>
+        <w:t>23</w:t>
       </w:r>
       <w:r>
         <w:rPr>
@@ -1345,7 +1331,7 @@
           <w:rFonts w:cs="Times New Roman"/>
           <w:szCs w:val="28"/>
         </w:rPr>
-        <w:t xml:space="preserve">16 </w:t>
+        <w:t xml:space="preserve">19 </w:t>
       </w:r>
       <w:r>
         <w:rPr>
@@ -1723,7 +1709,7 @@
                 <w:szCs w:val="28"/>
                 <w:lang w:val="en-US"/>
               </w:rPr>
-              <w:t>Vi Mạnh Hiển</w:t>
+              <w:t>Hà Thế Duy</w:t>
             </w:r>
           </w:p>
         </w:tc>

</xml_diff>

<commit_message>
Update Dang ky, tiep nhan, kiem tra du lieu dau vao, tai file
</commit_message>
<xml_diff>
--- a/public/ketqua.docx
+++ b/public/ketqua.docx
@@ -757,7 +757,7 @@
           <w:rFonts w:cs="Times New Roman"/>
           <w:szCs w:val="28"/>
         </w:rPr>
-        <w:t xml:space="preserve"> 15</w:t>
+        <w:t xml:space="preserve"> 09</w:t>
       </w:r>
       <w:r>
         <w:rPr>
@@ -778,7 +778,7 @@
           <w:rFonts w:cs="Times New Roman"/>
           <w:szCs w:val="28"/>
         </w:rPr>
-        <w:t>08</w:t>
+        <w:t>27</w:t>
       </w:r>
       <w:r>
         <w:rPr>
@@ -807,7 +807,7 @@
           <w:rFonts w:cs="Times New Roman"/>
           <w:szCs w:val="28"/>
         </w:rPr>
-        <w:t>19</w:t>
+        <w:t>23</w:t>
       </w:r>
       <w:r>
         <w:rPr>
@@ -913,7 +913,7 @@
           <w:rFonts w:cs="Times New Roman"/>
           <w:szCs w:val="28"/>
         </w:rPr>
-        <w:t>185/QĐ-CQĐT</w:t>
+        <w:t>193/QĐ-TCGĐ</w:t>
       </w:r>
       <w:r>
         <w:rPr>
@@ -939,7 +939,7 @@
         <w:rPr>
           <w:szCs w:val="28"/>
         </w:rPr>
-        <w:t>18/05/2023 </w:t>
+        <w:t>23/05/2023 </w:t>
       </w:r>
       <w:r>
         <w:rPr>
@@ -1038,7 +1038,7 @@
           <w:szCs w:val="28"/>
           <w:lang w:val="en-US"/>
         </w:rPr>
-        <w:t>Hà Thế Duy</w:t>
+        <w:t>Chu An Khánh</w:t>
       </w:r>
       <w:r>
         <w:rPr>
@@ -1126,7 +1126,7 @@
           <w:szCs w:val="28"/>
           <w:lang w:val="en-US"/>
         </w:rPr>
-        <w:t>Ma Kiên Tú;</w:t>
+        <w:t>Trần Xuân Quang;</w:t>
       </w:r>
       <w:r>
         <w:rPr>
@@ -1147,7 +1147,7 @@
           <w:szCs w:val="28"/>
           <w:lang w:val="en-US"/>
         </w:rPr>
-        <w:t>Cán bộ</w:t>
+        <w:t>Giám định viên</w:t>
       </w:r>
       <w:r>
         <w:rPr>
@@ -1226,7 +1226,7 @@
       <w:pPr/>
       <w:r>
         <w:rPr/>
-        <w:t xml:space="preserve">- 01 đoạn video có tên “ch0_20230416101915_013.mp4”, mã MD5: 8bc02026d02c347db852c64d425468d2 được lưu trữ trong thẻ nhớ có chữ Pioneer 32GB, niêm phong trong 01 bì thư ghi "Thẻ nhớ camera hành trình xe ô tô BKS: 000.46</w:t>
+        <w:t xml:space="preserve">01 (một) điện thoại di động nhãn hiệu Samsung Galaxy Note 9, màu xanh dương đen, có số Imei: 352141101123160, Imei 2: 352142101123168, điện thoại đã qua sử dụng, có sọc kẻ màu xanh trên màn hình.</w:t>
       </w:r>
     </w:p>
     <w:p>
@@ -1262,7 +1262,7 @@
           <w:rFonts w:cs="Times New Roman"/>
           <w:szCs w:val="28"/>
         </w:rPr>
-        <w:t>15</w:t>
+        <w:t>09</w:t>
       </w:r>
       <w:r>
         <w:rPr>
@@ -1293,7 +1293,7 @@
           <w:szCs w:val="28"/>
           <w:lang w:val="en-US"/>
         </w:rPr>
-        <w:t>23</w:t>
+        <w:t>42</w:t>
       </w:r>
       <w:r>
         <w:rPr>
@@ -1331,7 +1331,7 @@
           <w:rFonts w:cs="Times New Roman"/>
           <w:szCs w:val="28"/>
         </w:rPr>
-        <w:t xml:space="preserve">19 </w:t>
+        <w:t xml:space="preserve">23 </w:t>
       </w:r>
       <w:r>
         <w:rPr>
@@ -1611,7 +1611,7 @@
                 <w:szCs w:val="28"/>
                 <w:lang w:val="en-US"/>
               </w:rPr>
-              <w:t>Ma Kiên Tú</w:t>
+              <w:t>Trần Xuân Quang</w:t>
             </w:r>
           </w:p>
         </w:tc>
@@ -1709,7 +1709,7 @@
                 <w:szCs w:val="28"/>
                 <w:lang w:val="en-US"/>
               </w:rPr>
-              <w:t>Hà Thế Duy</w:t>
+              <w:t>Chu An Khánh</w:t>
             </w:r>
           </w:p>
         </w:tc>

</xml_diff>

<commit_message>
Update kiem tra don vi
</commit_message>
<xml_diff>
--- a/public/ketqua.docx
+++ b/public/ketqua.docx
@@ -757,7 +757,7 @@
           <w:rFonts w:cs="Times New Roman"/>
           <w:szCs w:val="28"/>
         </w:rPr>
-        <w:t xml:space="preserve"> 15</w:t>
+        <w:t xml:space="preserve"> 09</w:t>
       </w:r>
       <w:r>
         <w:rPr>
@@ -778,7 +778,7 @@
           <w:rFonts w:cs="Times New Roman"/>
           <w:szCs w:val="28"/>
         </w:rPr>
-        <w:t>10</w:t>
+        <w:t>45</w:t>
       </w:r>
       <w:r>
         <w:rPr>
@@ -807,7 +807,7 @@
           <w:rFonts w:cs="Times New Roman"/>
           <w:szCs w:val="28"/>
         </w:rPr>
-        <w:t>29</w:t>
+        <w:t>06</w:t>
       </w:r>
       <w:r>
         <w:rPr>
@@ -835,7 +835,7 @@
           <w:rFonts w:cs="Times New Roman"/>
           <w:szCs w:val="28"/>
         </w:rPr>
-        <w:t>05</w:t>
+        <w:t>06</w:t>
       </w:r>
       <w:r>
         <w:rPr>
@@ -913,7 +913,7 @@
           <w:rFonts w:cs="Times New Roman"/>
           <w:szCs w:val="28"/>
         </w:rPr>
-        <w:t>57/QĐ-VPCQCSĐT</w:t>
+        <w:t>26/QĐ-TCGĐ</w:t>
       </w:r>
       <w:r>
         <w:rPr>
@@ -939,7 +939,7 @@
         <w:rPr>
           <w:szCs w:val="28"/>
         </w:rPr>
-        <w:t>29/05/2023 </w:t>
+        <w:t>05/06/2023 </w:t>
       </w:r>
       <w:r>
         <w:rPr>
@@ -959,7 +959,7 @@
           <w:szCs w:val="28"/>
           <w:lang w:val="en-US"/>
         </w:rPr>
-        <w:t>Cơ quan Cảnh sát điều tra Công an tỉnh Cao Bằng</w:t>
+        <w:t>Cơ quan Cảnh sát điều tra Công an huyện Thạch An</w:t>
       </w:r>
       <w:r>
         <w:rPr>
@@ -1038,7 +1038,7 @@
           <w:szCs w:val="28"/>
           <w:lang w:val="en-US"/>
         </w:rPr>
-        <w:t>Nguyễn Tiến Hoàn</w:t>
+        <w:t>Phùng Ngọc Châm</w:t>
       </w:r>
       <w:r>
         <w:rPr>
@@ -1080,7 +1080,7 @@
           <w:szCs w:val="28"/>
           <w:lang w:val="en-US"/>
         </w:rPr>
-        <w:t>Cơ quan Cảnh sát điều tra Công an tỉnh Cao Bằng</w:t>
+        <w:t>Cơ quan Cảnh sát điều tra Công an huyện Thạch An</w:t>
       </w:r>
       <w:r>
         <w:rPr>
@@ -1126,7 +1126,7 @@
           <w:szCs w:val="28"/>
           <w:lang w:val="en-US"/>
         </w:rPr>
-        <w:t>Trần Xuân Quang;</w:t>
+        <w:t>Ma Kiên Tú;</w:t>
       </w:r>
       <w:r>
         <w:rPr>
@@ -1147,7 +1147,7 @@
           <w:szCs w:val="28"/>
           <w:lang w:val="en-US"/>
         </w:rPr>
-        <w:t>Giám định viên</w:t>
+        <w:t>Cán bộ</w:t>
       </w:r>
       <w:r>
         <w:rPr>
@@ -1226,7 +1226,7 @@
       <w:pPr/>
       <w:r>
         <w:rPr/>
-        <w:t xml:space="preserve">01 (một) cây máy tính phía mặt trước ghi chữ “FPTELEAD”, dán tem màu xanh ghi chữ Intel i3, màu đen, đã qua sử dụng. Thùng máy được dán niêm phong có chữ ký của Tạ Việt Hùng, Hà Tiến Thức, Nguyễn Thị Thiêm và có dấu Văn phòng HĐND và UBND huyện Trùng Khánh.</w:t>
+        <w:t xml:space="preserve">01 (một) camera hành trình màu đen, nhãn hiệu 70mai (kèm theo dây nguồn) được niệm phong trong 01 (một) phong bì có chữ ký của Trần Hồng Văn, Nông Văn Dũng, Đàm Hải Thao, Đoàn Đức Bảo</w:t>
       </w:r>
     </w:p>
     <w:p>
@@ -1262,7 +1262,7 @@
           <w:rFonts w:cs="Times New Roman"/>
           <w:szCs w:val="28"/>
         </w:rPr>
-        <w:t>15</w:t>
+        <w:t>09</w:t>
       </w:r>
       <w:r>
         <w:rPr>
@@ -1293,7 +1293,7 @@
           <w:szCs w:val="28"/>
           <w:lang w:val="en-US"/>
         </w:rPr>
-        <w:t>25</w:t>
+        <w:t>60</w:t>
       </w:r>
       <w:r>
         <w:rPr>
@@ -1331,7 +1331,7 @@
           <w:rFonts w:cs="Times New Roman"/>
           <w:szCs w:val="28"/>
         </w:rPr>
-        <w:t xml:space="preserve">29 </w:t>
+        <w:t xml:space="preserve">06 </w:t>
       </w:r>
       <w:r>
         <w:rPr>
@@ -1351,7 +1351,7 @@
           <w:szCs w:val="28"/>
           <w:lang w:val="en-US"/>
         </w:rPr>
-        <w:t>05</w:t>
+        <w:t>06</w:t>
       </w:r>
       <w:r>
         <w:rPr>
@@ -1611,7 +1611,7 @@
                 <w:szCs w:val="28"/>
                 <w:lang w:val="en-US"/>
               </w:rPr>
-              <w:t>Trần Xuân Quang</w:t>
+              <w:t>Ma Kiên Tú</w:t>
             </w:r>
           </w:p>
         </w:tc>
@@ -1709,7 +1709,7 @@
                 <w:szCs w:val="28"/>
                 <w:lang w:val="en-US"/>
               </w:rPr>
-              <w:t>Nguyễn Tiến Hoàn</w:t>
+              <w:t>Phùng Ngọc Châm</w:t>
             </w:r>
           </w:p>
         </w:tc>

</xml_diff>